<commit_message>
Found Word siwtched back to US English. Switched to UK, since I'm in Europe.
</commit_message>
<xml_diff>
--- a/001. Design Blogs/001. Design 101/Designing a Robot - Part One.docx
+++ b/001. Design Blogs/001. Design 101/Designing a Robot - Part One.docx
@@ -20,15 +20,7 @@
       </w:r>
       <w:proofErr w:type="spellEnd"/>
       <w:r>
-        <w:t xml:space="preserve"> design challenge “Off the Clock”. I was tempted to arrogantly call the upcoming series of posts “How to Design a Robot”, because I’m pretty damn good at designing electronics and at the least decent at mechatronics. But I realized I’m not that arrogant, I’m just about young enough to still get away with it, but on the other hand after over twenty years of working (for money) in the fields this is about, I prefer erring on the experienced side. That means I </w:t>
-      </w:r>
-      <w:proofErr w:type="spellStart"/>
-      <w:r>
-        <w:t>realise</w:t>
-      </w:r>
-      <w:proofErr w:type="spellEnd"/>
-      <w:r>
-        <w:t xml:space="preserve"> that no one person can do everything exactly right and there is no single “How to” for anything as complex as designing a robot.</w:t>
+        <w:t xml:space="preserve"> design challenge “Off the Clock”. I was tempted to arrogantly call the upcoming series of posts “How to Design a Robot”, because I’m pretty damn good at designing electronics and at the least decent at mechatronics. But I realized I’m not that arrogant, I’m just about young enough to still get away with it, but on the other hand after over twenty years of working (for money) in the fields this is about, I prefer erring on the experienced side. That means I realise that no one person can do everything exactly right and there is no single “How to” for anything as complex as designing a robot.</w:t>
       </w:r>
     </w:p>
     <w:p>
@@ -130,7 +122,13 @@
         </w:numPr>
       </w:pPr>
       <w:r>
-        <w:t>The robot can “Prepare for Takeoff” in a specific direction while still connected to the charge point.</w:t>
+        <w:t>The robot can “Prepare for Take</w:t>
+      </w:r>
+      <w:r>
+        <w:t>-</w:t>
+      </w:r>
+      <w:r>
+        <w:t>off” in a specific direction while still connected to the charge point.</w:t>
       </w:r>
     </w:p>
     <w:p>
@@ -183,7 +181,7 @@
       <w:r>
         <w:rPr>
           <w:noProof/>
-          <w:lang w:val="en-GB" w:eastAsia="en-GB"/>
+          <w:lang w:eastAsia="en-GB"/>
         </w:rPr>
         <w:drawing>
           <wp:inline distT="0" distB="0" distL="0" distR="0">
@@ -274,7 +272,13 @@
     </w:p>
     <w:p>
       <w:r>
-        <w:t>If I go for one powerful main controller with external ADCs, Amplifiers and several external I/O expanders I’ll need quite a lot of chips on different voltages. Instead, being a long-time fan of the Atmel architectures, I decided to have a look at what was currently in the range of Arm-Controllers over at Microchip, who recently bought Atmel and quickly fo</w:t>
+        <w:t xml:space="preserve">If I go for one powerful main controller with external ADCs, </w:t>
+      </w:r>
+      <w:r>
+        <w:t>Amplifiers,</w:t>
+      </w:r>
+      <w:r>
+        <w:t xml:space="preserve"> and several external I/O expanders I’ll need quite a lot of chips on different voltages. Instead, being a long-time fan of the Atmel architectures, I decided to have a look at what was currently in the range of Arm-Controllers over at Microchip, who recently bought Atmel and quickly fo</w:t>
       </w:r>
       <w:r>
         <w:t>und that I could do all of that in just two affordable chips. Which makes the first step of fleshing out look a bit like this;</w:t>
@@ -287,7 +291,7 @@
       <w:r>
         <w:rPr>
           <w:noProof/>
-          <w:lang w:val="en-GB" w:eastAsia="en-GB"/>
+          <w:lang w:eastAsia="en-GB"/>
         </w:rPr>
         <w:drawing>
           <wp:inline distT="0" distB="0" distL="0" distR="0">
@@ -407,7 +411,7 @@
       <w:r>
         <w:rPr>
           <w:noProof/>
-          <w:lang w:val="en-GB" w:eastAsia="en-GB"/>
+          <w:lang w:eastAsia="en-GB"/>
         </w:rPr>
         <w:drawing>
           <wp:inline distT="0" distB="0" distL="0" distR="0">
@@ -489,7 +493,7 @@
       <w:r>
         <w:rPr>
           <w:noProof/>
-          <w:lang w:val="en-GB" w:eastAsia="en-GB"/>
+          <w:lang w:eastAsia="en-GB"/>
         </w:rPr>
         <w:drawing>
           <wp:inline distT="0" distB="0" distL="0" distR="0">
@@ -539,7 +543,18 @@
     </w:p>
     <w:p>
       <w:r>
-        <w:t xml:space="preserve">This image simply shows what kinds of control signals the Main Controller sends to the Power Distribution and what is measured back. Some of the analogue signals may be processed by hardware comparators or dedicated charge control chips at a later stage in the design, but for now we assume all that is done in Firmware through the internal ADC. Since the backup voltage is also supplied to the expansion connection it is assumed for now we keep an eye on power consumption in that as well in some manner. Maybe the thing will trip a shut-off of the expansion at more than a few mA, or possibly there will be several alarm levels. This will also depend on the later choice of whether or not to add an actual backup battery or not. Right </w:t>
+        <w:t>This image simply shows what kinds of control signals the Main Controller sends to the Power Distribution and what is measured back. Some of the analogue signals may be processed by hardware comparators or dedicated charge control chips at a later stage in the design, but for now we assume all that is done in Firmware</w:t>
+      </w:r>
+      <w:r>
+        <w:t>,</w:t>
+      </w:r>
+      <w:r>
+        <w:t xml:space="preserve"> through the internal ADC. Since the </w:t>
+      </w:r>
+      <w:bookmarkStart w:id="0" w:name="_GoBack"/>
+      <w:bookmarkEnd w:id="0"/>
+      <w:r>
+        <w:t xml:space="preserve">backup voltage is also supplied to the expansion connection it is assumed for now we keep an eye on power consumption in that as well in some manner. Maybe the thing will trip a shut-off of the expansion at more than a few mA, or possibly there will be several alarm levels. This will also depend on the later choice of whether or not to add an actual backup battery or not. Right </w:t>
       </w:r>
       <w:r>
         <w:t>now,</w:t>
@@ -674,10 +689,7 @@
         </w:r>
       </w:hyperlink>
     </w:p>
-    <w:p>
-      <w:bookmarkStart w:id="0" w:name="_GoBack"/>
-      <w:bookmarkEnd w:id="0"/>
-    </w:p>
+    <w:p/>
     <w:sectPr>
       <w:pgSz w:w="12240" w:h="15840"/>
       <w:pgMar w:top="1440" w:right="1440" w:bottom="1440" w:left="1440" w:header="708" w:footer="708" w:gutter="0"/>
@@ -1949,6 +1961,9 @@
   <w:style w:type="paragraph" w:default="1" w:styleId="Normal">
     <w:name w:val="Normal"/>
     <w:qFormat/>
+    <w:rPr>
+      <w:lang w:val="en-GB"/>
+    </w:rPr>
   </w:style>
   <w:style w:type="paragraph" w:styleId="Heading1">
     <w:name w:val="heading 1"/>

</xml_diff>

<commit_message>
As published Mon Apr 3rd, 08:44 Local Time.
</commit_message>
<xml_diff>
--- a/001. Design Blogs/001. Design 101/Designing a Robot - Part One.docx
+++ b/001. Design Blogs/001. Design 101/Designing a Robot - Part One.docx
@@ -20,13 +20,27 @@
       </w:r>
       <w:proofErr w:type="spellEnd"/>
       <w:r>
-        <w:t xml:space="preserve"> design challenge “Off the Clock”. I was tempted to arrogantly call the upcoming series of posts “How to Design a Robot”, because I’m pretty damn good at designing electronics and at the least decent at mechatronics. But I realized I’m not that arrogant, I’m just about young enough to still get away with it, but on the other hand after over twenty years of working (for money) in the fields this is about, I prefer erring on the experienced side. That means I realise that no one person can do everything exactly right and there is no single “How to” for anything as complex as designing a robot.</w:t>
+        <w:t xml:space="preserve"> design challenge “Off the Clock”. I was tempted to arrogantly call the upcoming series of posts “How to Design a Robot”, because I’</w:t>
+      </w:r>
+      <w:r>
+        <w:t>m pretty</w:t>
+      </w:r>
+      <w:r>
+        <w:t xml:space="preserve"> good at designing electronics and at the least decent at mechatronics. But I </w:t>
+      </w:r>
+      <w:r>
+        <w:t>realis</w:t>
+      </w:r>
+      <w:r>
+        <w:t>ed I’m not that arrogant, I’m just about young enough to still get away with it, but on the other hand after over twenty years of working (for money) in the fields this is about, I prefer erring on the experienced side. That means I realise that no one person can do everything exactly right and there is no single “How to” for anything as complex as designing a robot.</w:t>
       </w:r>
     </w:p>
     <w:p>
       <w:r>
         <w:t xml:space="preserve">Instead, I’d prefer everyone to consider this a guide to how I prefer to tackle the design of a Robot. </w:t>
       </w:r>
+    </w:p>
+    <w:p>
       <w:r>
         <w:t xml:space="preserve">This all started </w:t>
       </w:r>
@@ -82,7 +96,13 @@
         <w:t>I decided that the contest advertised on this page, to make something cool with wireless energy</w:t>
       </w:r>
       <w:r>
-        <w:t>, sounded like an interesting idea, so I submitted my proposal to make a small helper-bot that could use several attachments to help me around my own lab, and when the battery runs down, to locate its base and recharge wirelessly. Some reasoning behind wireless energy for the charging can be read in my previous post:</w:t>
+        <w:t>, sounded like an interesting idea, so I submitted my proposal</w:t>
+      </w:r>
+      <w:r>
+        <w:t>: T</w:t>
+      </w:r>
+      <w:r>
+        <w:t>o make a small helper-bot that could use several attachments to help me around my own lab, and when the battery runs down, to locate its base and recharge wirelessly. Some reasoning behind wireless energy for the charging can be read in my previous post:</w:t>
       </w:r>
       <w:r>
         <w:t xml:space="preserve"> </w:t>
@@ -98,7 +118,10 @@
     </w:p>
     <w:p>
       <w:r>
-        <w:t>Of course, after that post I found some more good reasons:</w:t>
+        <w:t>After</w:t>
+      </w:r>
+      <w:r>
+        <w:t xml:space="preserve"> that post I found some more good reasons:</w:t>
       </w:r>
     </w:p>
     <w:p>
@@ -281,7 +304,10 @@
         <w:t xml:space="preserve"> and several external I/O expanders I’ll need quite a lot of chips on different voltages. Instead, being a long-time fan of the Atmel architectures, I decided to have a look at what was currently in the range of Arm-Controllers over at Microchip, who recently bought Atmel and quickly fo</w:t>
       </w:r>
       <w:r>
-        <w:t>und that I could do all of that in just two affordable chips. Which makes the first step of fleshing out look a bit like this;</w:t>
+        <w:t>und that I could do all of that in just two affordable chips. Which makes the first step of f</w:t>
+      </w:r>
+      <w:r>
+        <w:t>leshing out look a bit more colourful.</w:t>
       </w:r>
     </w:p>
     <w:p>
@@ -341,7 +367,13 @@
     </w:p>
     <w:p>
       <w:r>
-        <w:t>As can be seen I decided to give the Co-Processor two more motors to take control of. In principle, I’m saying: “I will probably put in two main motors and two auxiliary motors, or at least their drivers, and I’ll figure out what to connect where later.” The two extra motor controllers also already hint at a small fun idea I’m building in the back of my mind: Building a hopper. I may just equip my bot with a set of propellers so it can hop obstacles. It will probably not fly large distances, since that takes a lot of power, though at this point I don’t even know if I’ll get to flight at all.</w:t>
+        <w:t xml:space="preserve">As can be seen I decided to give the Co-Processor two more motors to take control of. In principle, I’m saying: “I will probably put in two main motors and two auxiliary motors, or at least their drivers, and I’ll figure out what to connect where later.” The two extra motor controllers also already hint at a small fun idea I’m building in the back of my mind: Building a hopper. I may just equip my bot with a set of propellers so it can hop obstacles. It will probably not fly large distances, since that </w:t>
+      </w:r>
+      <w:r>
+        <w:t>takes a lot of power. A</w:t>
+      </w:r>
+      <w:r>
+        <w:t>t this point I don’t even know if I’ll get to flight at all.</w:t>
       </w:r>
     </w:p>
     <w:p>
@@ -366,10 +398,18 @@
         <w:t>,</w:t>
       </w:r>
       <w:r>
-        <w:t xml:space="preserve"> it’s important to know that I plan to make a basic robot that navigates, which can attach expansions </w:t>
-      </w:r>
-      <w:r>
-        <w:t>to perform interesting tasks. I want, if possible, to make the basic system compatible with 3.3V, for my own work, but also with 5V, so that other people can hook up any type of Arduino or Raspberry they have laying around.</w:t>
+        <w:t xml:space="preserve"> it’s important to know that I plan to make a basic robot that </w:t>
+      </w:r>
+      <w:r>
+        <w:t>navigates and prioritises, which can attach custom expansions to perform interesting tasks</w:t>
+      </w:r>
+      <w:r>
+        <w:t>. I want, if possible, to make the basic system compatible with 3.3V, for my own wo</w:t>
+      </w:r>
+      <w:bookmarkStart w:id="0" w:name="_GoBack"/>
+      <w:bookmarkEnd w:id="0"/>
+      <w:r>
+        <w:t>rk, but also with 5V, so that other people can hook up any type of Arduino or Raspberry they have laying around.</w:t>
       </w:r>
     </w:p>
     <w:p>
@@ -461,7 +501,10 @@
     </w:p>
     <w:p>
       <w:r>
-        <w:t>Now there will be a switchable 5V, which powers the expansion and Co-Processor, a switchable 3.3V which powers the expansion and the Main Controller, a switchable Support Power for anything running at battery voltage and one special switchable line for Motor Power. I also chose to explicitly draw the two analogue supplies separate, since we may want to keep an eye on battery voltages with the main processor, while we leave the auxiliary sensor grid powered off. In this design, the Co-Processor can host all the 5V data busses, while the main processor hosts all the 3.3V data busses and I’ll only need to put a level translation in the link between the two processors.</w:t>
+        <w:t>T</w:t>
+      </w:r>
+      <w:r>
+        <w:t>here will be a switchable 5V, which powers the expansion and Co-Processor, a switchable 3.3V which powers the expansion and the Main Controller, a switchable Support Power for anything running at battery voltage and one special switchable line for Motor Power. I also chose to explicitly draw the two analogue supplies separate, since we may want to keep an eye on battery voltages with the main processor, while we leave the auxiliary sensor grid powered off. In this design, the Co-Processor can host all the 5V data busses, while the main processor hosts all the 3.3V data busses and I’ll only need to put a level translation in the link between the two processors.</w:t>
       </w:r>
     </w:p>
     <w:p>
@@ -549,12 +592,7 @@
         <w:t>,</w:t>
       </w:r>
       <w:r>
-        <w:t xml:space="preserve"> through the internal ADC. Since the </w:t>
-      </w:r>
-      <w:bookmarkStart w:id="0" w:name="_GoBack"/>
-      <w:bookmarkEnd w:id="0"/>
-      <w:r>
-        <w:t xml:space="preserve">backup voltage is also supplied to the expansion connection it is assumed for now we keep an eye on power consumption in that as well in some manner. Maybe the thing will trip a shut-off of the expansion at more than a few mA, or possibly there will be several alarm levels. This will also depend on the later choice of whether or not to add an actual backup battery or not. Right </w:t>
+        <w:t xml:space="preserve"> through the internal ADC. Since the backup voltage is also supplied to the expansion connection it is assumed for now we keep an eye on power consumption in that as well in some manner. Maybe the thing will trip a shut-off of the expansion at more than a few mA, or possibly there will be several alarm levels. This will also depend on the later choice of whether or not to add an actual backup battery or not. Right </w:t>
       </w:r>
       <w:r>
         <w:t>now,</w:t>
@@ -2011,7 +2049,6 @@
   <w:style w:type="character" w:default="1" w:styleId="DefaultParagraphFont">
     <w:name w:val="Default Paragraph Font"/>
     <w:uiPriority w:val="1"/>
-    <w:semiHidden/>
     <w:unhideWhenUsed/>
   </w:style>
   <w:style w:type="table" w:default="1" w:styleId="TableNormal">
@@ -2127,6 +2164,20 @@
       <w:color w:val="2F5496" w:themeColor="accent1" w:themeShade="BF"/>
       <w:sz w:val="26"/>
       <w:szCs w:val="26"/>
+    </w:rPr>
+  </w:style>
+  <w:style w:type="paragraph" w:customStyle="1" w:styleId="graf">
+    <w:name w:val="graf"/>
+    <w:basedOn w:val="Normal"/>
+    <w:rsid w:val="00360A15"/>
+    <w:pPr>
+      <w:spacing w:before="100" w:beforeAutospacing="1" w:after="100" w:afterAutospacing="1" w:line="240" w:lineRule="auto"/>
+    </w:pPr>
+    <w:rPr>
+      <w:rFonts w:ascii="Times New Roman" w:eastAsia="Times New Roman" w:hAnsi="Times New Roman" w:cs="Times New Roman"/>
+      <w:sz w:val="24"/>
+      <w:szCs w:val="24"/>
+      <w:lang w:eastAsia="en-GB"/>
     </w:rPr>
   </w:style>
 </w:styles>

</xml_diff>

<commit_message>
Commenced writing Part 2 of the 101 Design course
</commit_message>
<xml_diff>
--- a/001. Design Blogs/001. Design 101/Designing a Robot - Part One.docx
+++ b/001. Design Blogs/001. Design 101/Designing a Robot - Part One.docx
@@ -6,6 +6,8 @@
       <w:pPr>
         <w:pStyle w:val="Title"/>
       </w:pPr>
+      <w:bookmarkStart w:id="0" w:name="_GoBack"/>
+      <w:bookmarkEnd w:id="0"/>
       <w:r>
         <w:t>Off the Clock: Designing a Robot part 1</w:t>
       </w:r>
@@ -32,20 +34,31 @@
         <w:t>realis</w:t>
       </w:r>
       <w:r>
-        <w:t>ed I’m not that arrogant, I’m just about young enough to still get away with it, but on the other hand after over twenty years of working (for money) in the fields this is about, I prefer erring on the experienced side. That means I realise that no one person can do everything exactly right and there is no single “How to” for anything as complex as designing a robot.</w:t>
-      </w:r>
-    </w:p>
-    <w:p>
-      <w:r>
+        <w:t>ed I’m not that arrogant, after over twenty years of working in the</w:t>
+      </w:r>
+      <w:r>
+        <w:t>se fields</w:t>
+      </w:r>
+      <w:r>
+        <w:t>, I prefer erring on the experienced side. That means I realise that no one person can do everything exactly right and there is no single “How to” for anything as complex as designing a robot.</w:t>
+      </w:r>
+    </w:p>
+    <w:p>
+      <w:pPr>
+        <w:rPr>
+          <w:i/>
+        </w:rPr>
+      </w:pPr>
+      <w:r>
+        <w:rPr>
+          <w:i/>
+        </w:rPr>
         <w:t xml:space="preserve">Instead, I’d prefer everyone to consider this a guide to how I prefer to tackle the design of a Robot. </w:t>
       </w:r>
     </w:p>
     <w:p>
       <w:r>
-        <w:t xml:space="preserve">This all started </w:t>
-      </w:r>
-      <w:r>
-        <w:t xml:space="preserve">while working on a Demo board for my local </w:t>
+        <w:t xml:space="preserve">This all started while working on a Demo board for my local </w:t>
       </w:r>
       <w:proofErr w:type="spellStart"/>
       <w:r>
@@ -53,13 +66,7 @@
       </w:r>
       <w:proofErr w:type="spellEnd"/>
       <w:r>
-        <w:t xml:space="preserve"> reps</w:t>
-      </w:r>
-      <w:r>
-        <w:t>, when</w:t>
-      </w:r>
-      <w:r>
-        <w:t xml:space="preserve"> I found a page on the </w:t>
+        <w:t xml:space="preserve"> reps, when I found a page on the </w:t>
       </w:r>
       <w:hyperlink r:id="rId5" w:history="1">
         <w:r>
@@ -93,10 +100,7 @@
     </w:p>
     <w:p>
       <w:r>
-        <w:t>I decided that the contest advertised on this page, to make something cool with wireless energy</w:t>
-      </w:r>
-      <w:r>
-        <w:t>, sounded like an interesting idea, so I submitted my proposal</w:t>
+        <w:t>I decided that the contest advertised on this page, to make something cool with wireless energy, sounded like an interesting idea, so I submitted my proposal</w:t>
       </w:r>
       <w:r>
         <w:t>: T</w:t>
@@ -188,7 +192,13 @@
       </w:r>
       <w:proofErr w:type="spellEnd"/>
       <w:r>
-        <w:t xml:space="preserve"> have sent me a fully finished product for that (</w:t>
+        <w:t xml:space="preserve"> have sent me </w:t>
+      </w:r>
+      <w:r>
+        <w:t>their Wireless Energy Experimenter Kit</w:t>
+      </w:r>
+      <w:r>
+        <w:t xml:space="preserve"> (</w:t>
       </w:r>
       <w:r>
         <w:t>free of</w:t>
@@ -287,7 +297,10 @@
     </w:p>
     <w:p>
       <w:r>
-        <w:t xml:space="preserve">Now that we know the three main blocks we envision we can start to work out the “Something Smart” block and the “Sensors” a little bit. If we want the device to be super power efficient, it will need to be able to turn off large parts of its functionality when it decides to sleep, so it’ll need some power-control. If I want to have a lot of options with respect to expanding the device and having great options for communication, but also analogue, I’ll need some support </w:t>
+        <w:t xml:space="preserve">Now that we know the </w:t>
+      </w:r>
+      <w:r>
+        <w:t xml:space="preserve">main blocks we envision we can start to work out the “Something Smart” block and the “Sensors” a little bit. If we want the device to be super power efficient, it will need to be able to turn off large parts of its functionality when it decides to sleep, so it’ll need some power-control. If I want to have a lot of options with respect to expanding the device and having great options for communication, but also analogue, I’ll need some support </w:t>
       </w:r>
       <w:r>
         <w:t>to the main controller as well.</w:t>
@@ -404,12 +417,7 @@
         <w:t>navigates and prioritises, which can attach custom expansions to perform interesting tasks</w:t>
       </w:r>
       <w:r>
-        <w:t>. I want, if possible, to make the basic system compatible with 3.3V, for my own wo</w:t>
-      </w:r>
-      <w:bookmarkStart w:id="0" w:name="_GoBack"/>
-      <w:bookmarkEnd w:id="0"/>
-      <w:r>
-        <w:t>rk, but also with 5V, so that other people can hook up any type of Arduino or Raspberry they have laying around.</w:t>
+        <w:t>. I want, if possible, to make the basic system compatible with 3.3V, for my own work, but also with 5V, so that other people can hook up any type of Arduino or Raspberry they have laying around.</w:t>
       </w:r>
     </w:p>
     <w:p>
@@ -540,7 +548,7 @@
         </w:rPr>
         <w:drawing>
           <wp:inline distT="0" distB="0" distL="0" distR="0">
-            <wp:extent cx="4533900" cy="4800600"/>
+            <wp:extent cx="4057650" cy="4296335"/>
             <wp:effectExtent l="0" t="0" r="0" b="0"/>
             <wp:docPr id="6" name="Graphic 6"/>
             <wp:cNvGraphicFramePr>
@@ -571,7 +579,7 @@
                   <pic:spPr>
                     <a:xfrm>
                       <a:off x="0" y="0"/>
-                      <a:ext cx="4533900" cy="4800600"/>
+                      <a:ext cx="4069031" cy="4308386"/>
                     </a:xfrm>
                     <a:prstGeom prst="rect">
                       <a:avLst/>
@@ -585,6 +593,9 @@
       </w:r>
     </w:p>
     <w:p>
+      <w:pPr>
+        <w:pStyle w:val="graf"/>
+      </w:pPr>
       <w:r>
         <w:t>This image simply shows what kinds of control signals the Main Controller sends to the Power Distribution and what is measured back. Some of the analogue signals may be processed by hardware comparators or dedicated charge control chips at a later stage in the design, but for now we assume all that is done in Firmware</w:t>
       </w:r>
@@ -614,14 +625,32 @@
       <w:r>
         <w:t xml:space="preserve"> a backup power wire, switched or not.</w:t>
       </w:r>
-    </w:p>
-    <w:p/>
-    <w:p/>
+      <w:r>
+        <w:t xml:space="preserve"> </w:t>
+      </w:r>
+      <w:r>
+        <w:t>The Co-Analogue Select is a provision I put in, in case I want to be able to select between two Analogue power and/or reference voltages for the Co-Processor.</w:t>
+      </w:r>
+    </w:p>
+    <w:p>
+      <w:pPr>
+        <w:rPr>
+          <w:rFonts w:ascii="Times New Roman" w:eastAsia="Times New Roman" w:hAnsi="Times New Roman" w:cs="Times New Roman"/>
+          <w:sz w:val="24"/>
+          <w:szCs w:val="24"/>
+          <w:lang w:eastAsia="en-GB"/>
+        </w:rPr>
+      </w:pPr>
+      <w:r>
+        <w:br w:type="page"/>
+      </w:r>
+    </w:p>
     <w:p>
       <w:pPr>
         <w:pStyle w:val="Heading2"/>
       </w:pPr>
       <w:r>
+        <w:lastRenderedPageBreak/>
         <w:t>Final notes</w:t>
       </w:r>
     </w:p>
@@ -2049,6 +2078,7 @@
   <w:style w:type="character" w:default="1" w:styleId="DefaultParagraphFont">
     <w:name w:val="Default Paragraph Font"/>
     <w:uiPriority w:val="1"/>
+    <w:semiHidden/>
     <w:unhideWhenUsed/>
   </w:style>
   <w:style w:type="table" w:default="1" w:styleId="TableNormal">

</xml_diff>